<commit_message>
+ IO presentation examples added/modified
</commit_message>
<xml_diff>
--- a/src_ListedExamples/ProjectNotes/GoLnag Notes.docx
+++ b/src_ListedExamples/ProjectNotes/GoLnag Notes.docx
@@ -8,7 +8,7 @@
         <w:rPr>
           <w:rFonts w:ascii="Times New Roman" w:hAnsi="Times New Roman" w:cs="Times New Roman"/>
           <w:b/>
-          <w:sz w:val="40"/>
+          <w:sz w:val="64"/>
           <w:szCs w:val="40"/>
         </w:rPr>
       </w:pPr>
@@ -16,72 +16,83 @@
         <w:rPr>
           <w:rFonts w:ascii="Times New Roman" w:hAnsi="Times New Roman" w:cs="Times New Roman"/>
           <w:b/>
-          <w:sz w:val="40"/>
+          <w:sz w:val="64"/>
           <w:szCs w:val="40"/>
         </w:rPr>
-        <w:t>Go Programming Language Notes</w:t>
-      </w:r>
-    </w:p>
-    <w:p>
-      <w:pPr>
-        <w:rPr>
-          <w:rFonts w:ascii="Times New Roman" w:hAnsi="Times New Roman" w:cs="Times New Roman"/>
-          <w:sz w:val="24"/>
-          <w:szCs w:val="24"/>
-        </w:rPr>
-      </w:pPr>
+        <w:t>Go Programming La</w:t>
+      </w:r>
+      <w:bookmarkStart w:id="0" w:name="_GoBack"/>
+      <w:bookmarkEnd w:id="0"/>
       <w:r>
         <w:rPr>
           <w:rFonts w:ascii="Times New Roman" w:hAnsi="Times New Roman" w:cs="Times New Roman"/>
           <w:b/>
-          <w:sz w:val="24"/>
-          <w:szCs w:val="24"/>
-        </w:rPr>
-        <w:t>Defer:</w:t>
-      </w:r>
-      <w:r>
+          <w:sz w:val="64"/>
+          <w:szCs w:val="40"/>
+        </w:rPr>
+        <w:t>nguage Notes</w:t>
+      </w:r>
+    </w:p>
+    <w:p>
+      <w:pPr>
         <w:rPr>
           <w:rFonts w:ascii="Times New Roman" w:hAnsi="Times New Roman" w:cs="Times New Roman"/>
           <w:sz w:val="24"/>
           <w:szCs w:val="24"/>
         </w:rPr>
-        <w:t xml:space="preserve"> </w:t>
-      </w:r>
-    </w:p>
-    <w:p>
-      <w:pPr>
-        <w:rPr>
-          <w:rFonts w:ascii="Times New Roman" w:hAnsi="Times New Roman" w:cs="Times New Roman"/>
-          <w:sz w:val="24"/>
-          <w:szCs w:val="24"/>
-        </w:rPr>
-      </w:pPr>
-      <w:r>
-        <w:rPr>
-          <w:rFonts w:ascii="Times New Roman" w:hAnsi="Times New Roman" w:cs="Times New Roman"/>
-          <w:sz w:val="24"/>
-          <w:szCs w:val="24"/>
-        </w:rPr>
-        <w:t>A defer statement defers the execution of a function until the surrounding function returns.</w:t>
-      </w:r>
-    </w:p>
-    <w:p>
-      <w:pPr>
-        <w:rPr>
-          <w:rFonts w:ascii="Times New Roman" w:hAnsi="Times New Roman" w:cs="Times New Roman"/>
-          <w:sz w:val="24"/>
-          <w:szCs w:val="24"/>
-        </w:rPr>
-      </w:pPr>
-    </w:p>
-    <w:p>
-      <w:pPr>
+      </w:pPr>
+      <w:r>
         <w:rPr>
           <w:rFonts w:ascii="Times New Roman" w:hAnsi="Times New Roman" w:cs="Times New Roman"/>
           <w:b/>
           <w:sz w:val="24"/>
           <w:szCs w:val="24"/>
         </w:rPr>
+        <w:t>Defer:</w:t>
+      </w:r>
+      <w:r>
+        <w:rPr>
+          <w:rFonts w:ascii="Times New Roman" w:hAnsi="Times New Roman" w:cs="Times New Roman"/>
+          <w:sz w:val="24"/>
+          <w:szCs w:val="24"/>
+        </w:rPr>
+        <w:t xml:space="preserve"> </w:t>
+      </w:r>
+    </w:p>
+    <w:p>
+      <w:pPr>
+        <w:rPr>
+          <w:rFonts w:ascii="Times New Roman" w:hAnsi="Times New Roman" w:cs="Times New Roman"/>
+          <w:sz w:val="24"/>
+          <w:szCs w:val="24"/>
+        </w:rPr>
+      </w:pPr>
+      <w:r>
+        <w:rPr>
+          <w:rFonts w:ascii="Times New Roman" w:hAnsi="Times New Roman" w:cs="Times New Roman"/>
+          <w:sz w:val="24"/>
+          <w:szCs w:val="24"/>
+        </w:rPr>
+        <w:t>A defer statement defers the execution of a function until the surrounding function returns.</w:t>
+      </w:r>
+    </w:p>
+    <w:p>
+      <w:pPr>
+        <w:rPr>
+          <w:rFonts w:ascii="Times New Roman" w:hAnsi="Times New Roman" w:cs="Times New Roman"/>
+          <w:sz w:val="24"/>
+          <w:szCs w:val="24"/>
+        </w:rPr>
+      </w:pPr>
+    </w:p>
+    <w:p>
+      <w:pPr>
+        <w:rPr>
+          <w:rFonts w:ascii="Times New Roman" w:hAnsi="Times New Roman" w:cs="Times New Roman"/>
+          <w:b/>
+          <w:sz w:val="24"/>
+          <w:szCs w:val="24"/>
+        </w:rPr>
       </w:pPr>
       <w:proofErr w:type="spellStart"/>
       <w:proofErr w:type="gramStart"/>
@@ -170,7 +181,7 @@
           <w:sz w:val="24"/>
           <w:szCs w:val="24"/>
         </w:rPr>
-        <w:t>C</w:t>
+        <w:t>Command-line argument</w:t>
       </w:r>
       <w:r>
         <w:rPr>
@@ -180,16 +191,6 @@
           <w:sz w:val="24"/>
           <w:szCs w:val="24"/>
         </w:rPr>
-        <w:t>ommand-line argument</w:t>
-      </w:r>
-      <w:r>
-        <w:rPr>
-          <w:rFonts w:ascii="Times New Roman" w:eastAsia="Times New Roman" w:hAnsi="Times New Roman" w:cs="Times New Roman"/>
-          <w:b/>
-          <w:bCs/>
-          <w:sz w:val="24"/>
-          <w:szCs w:val="24"/>
-        </w:rPr>
         <w:t>:</w:t>
       </w:r>
     </w:p>
@@ -201,7 +202,7 @@
           <w:szCs w:val="24"/>
         </w:rPr>
       </w:pPr>
-      <w:hyperlink r:id="rId4" w:history="1">
+      <w:hyperlink r:id="rId4" w:anchor="Arguments" w:history="1">
         <w:r>
           <w:rPr>
             <w:rStyle w:val="Hyperlink"/>
@@ -489,7 +490,6 @@
         <w:rPr>
           <w:b/>
         </w:rPr>
-        <w:lastRenderedPageBreak/>
         <w:t>Filters:</w:t>
       </w:r>
     </w:p>
@@ -691,8 +691,317 @@
       <w:pPr>
         <w:pStyle w:val="NormalWeb"/>
       </w:pPr>
-      <w:bookmarkStart w:id="0" w:name="_GoBack"/>
-      <w:bookmarkEnd w:id="0"/>
+    </w:p>
+    <w:p>
+      <w:pPr>
+        <w:rPr>
+          <w:rFonts w:ascii="Times New Roman" w:eastAsia="Times New Roman" w:hAnsi="Times New Roman" w:cs="Times New Roman"/>
+          <w:sz w:val="24"/>
+          <w:szCs w:val="24"/>
+        </w:rPr>
+      </w:pPr>
+      <w:hyperlink r:id="rId10" w:anchor="Command-line_option" w:history="1">
+        <w:r>
+          <w:rPr>
+            <w:rFonts w:ascii="Times New Roman" w:eastAsia="Times New Roman" w:hAnsi="Times New Roman" w:cs="Times New Roman"/>
+            <w:b/>
+            <w:i/>
+            <w:iCs/>
+            <w:sz w:val="24"/>
+            <w:szCs w:val="24"/>
+            <w:highlight w:val="yellow"/>
+          </w:rPr>
+          <w:t>Command-line flags</w:t>
+        </w:r>
+      </w:hyperlink>
+      <w:r>
+        <w:rPr>
+          <w:rFonts w:ascii="Times New Roman" w:eastAsia="Times New Roman" w:hAnsi="Times New Roman" w:cs="Times New Roman"/>
+          <w:sz w:val="24"/>
+          <w:szCs w:val="24"/>
+        </w:rPr>
+        <w:t xml:space="preserve"> are a common way to specify options for command-line programs. For example, in </w:t>
+      </w:r>
+      <w:proofErr w:type="spellStart"/>
+      <w:r>
+        <w:rPr>
+          <w:rFonts w:ascii="Times New Roman" w:eastAsia="Times New Roman" w:hAnsi="Times New Roman" w:cs="Times New Roman"/>
+          <w:sz w:val="24"/>
+          <w:szCs w:val="24"/>
+        </w:rPr>
+        <w:t>wc</w:t>
+      </w:r>
+      <w:proofErr w:type="spellEnd"/>
+      <w:r>
+        <w:rPr>
+          <w:rFonts w:ascii="Times New Roman" w:eastAsia="Times New Roman" w:hAnsi="Times New Roman" w:cs="Times New Roman"/>
+          <w:sz w:val="24"/>
+          <w:szCs w:val="24"/>
+        </w:rPr>
+        <w:t xml:space="preserve"> -l</w:t>
+      </w:r>
+      <w:r>
+        <w:rPr>
+          <w:rFonts w:ascii="Times New Roman" w:eastAsia="Times New Roman" w:hAnsi="Times New Roman" w:cs="Times New Roman"/>
+          <w:sz w:val="24"/>
+          <w:szCs w:val="24"/>
+        </w:rPr>
+        <w:t xml:space="preserve"> the </w:t>
+      </w:r>
+      <w:r>
+        <w:rPr>
+          <w:rFonts w:ascii="Times New Roman" w:eastAsia="Times New Roman" w:hAnsi="Times New Roman" w:cs="Times New Roman"/>
+          <w:sz w:val="24"/>
+          <w:szCs w:val="24"/>
+        </w:rPr>
+        <w:t>-l</w:t>
+      </w:r>
+      <w:r>
+        <w:rPr>
+          <w:rFonts w:ascii="Times New Roman" w:eastAsia="Times New Roman" w:hAnsi="Times New Roman" w:cs="Times New Roman"/>
+          <w:sz w:val="24"/>
+          <w:szCs w:val="24"/>
+        </w:rPr>
+        <w:t xml:space="preserve"> is a command-line flag.</w:t>
+      </w:r>
+    </w:p>
+    <w:p>
+      <w:pPr>
+        <w:rPr>
+          <w:rFonts w:ascii="Times New Roman" w:eastAsia="Times New Roman" w:hAnsi="Times New Roman" w:cs="Times New Roman"/>
+          <w:sz w:val="24"/>
+          <w:szCs w:val="24"/>
+        </w:rPr>
+      </w:pPr>
+      <w:r>
+        <w:rPr>
+          <w:rFonts w:ascii="Times New Roman" w:eastAsia="Times New Roman" w:hAnsi="Times New Roman" w:cs="Times New Roman"/>
+          <w:sz w:val="24"/>
+          <w:szCs w:val="24"/>
+        </w:rPr>
+        <w:t xml:space="preserve">Go provides a </w:t>
+      </w:r>
+      <w:r>
+        <w:rPr>
+          <w:rFonts w:ascii="Times New Roman" w:eastAsia="Times New Roman" w:hAnsi="Times New Roman" w:cs="Times New Roman"/>
+          <w:sz w:val="24"/>
+          <w:szCs w:val="24"/>
+        </w:rPr>
+        <w:t>flag</w:t>
+      </w:r>
+      <w:r>
+        <w:rPr>
+          <w:rFonts w:ascii="Times New Roman" w:eastAsia="Times New Roman" w:hAnsi="Times New Roman" w:cs="Times New Roman"/>
+          <w:sz w:val="24"/>
+          <w:szCs w:val="24"/>
+        </w:rPr>
+        <w:t xml:space="preserve"> package supporting basic command-line flag parsing. We’ll use this package to implement our example command-line program.</w:t>
+      </w:r>
+    </w:p>
+    <w:p>
+      <w:pPr>
+        <w:rPr>
+          <w:rFonts w:ascii="Times New Roman" w:eastAsia="Times New Roman" w:hAnsi="Times New Roman" w:cs="Times New Roman"/>
+          <w:sz w:val="24"/>
+          <w:szCs w:val="24"/>
+        </w:rPr>
+      </w:pPr>
+      <w:r>
+        <w:rPr>
+          <w:rFonts w:ascii="Times New Roman" w:eastAsia="Times New Roman" w:hAnsi="Times New Roman" w:cs="Times New Roman"/>
+          <w:sz w:val="24"/>
+          <w:szCs w:val="24"/>
+        </w:rPr>
+        <w:t xml:space="preserve">Basic flag declarations are available for string, integer, and </w:t>
+      </w:r>
+      <w:proofErr w:type="spellStart"/>
+      <w:r>
+        <w:rPr>
+          <w:rFonts w:ascii="Times New Roman" w:eastAsia="Times New Roman" w:hAnsi="Times New Roman" w:cs="Times New Roman"/>
+          <w:sz w:val="24"/>
+          <w:szCs w:val="24"/>
+        </w:rPr>
+        <w:t>boolean</w:t>
+      </w:r>
+      <w:proofErr w:type="spellEnd"/>
+      <w:r>
+        <w:rPr>
+          <w:rFonts w:ascii="Times New Roman" w:eastAsia="Times New Roman" w:hAnsi="Times New Roman" w:cs="Times New Roman"/>
+          <w:sz w:val="24"/>
+          <w:szCs w:val="24"/>
+        </w:rPr>
+        <w:t xml:space="preserve"> options. Here we declare a string flag </w:t>
+      </w:r>
+      <w:r>
+        <w:rPr>
+          <w:rFonts w:ascii="Times New Roman" w:eastAsia="Times New Roman" w:hAnsi="Times New Roman" w:cs="Times New Roman"/>
+          <w:sz w:val="24"/>
+          <w:szCs w:val="24"/>
+        </w:rPr>
+        <w:t>word</w:t>
+      </w:r>
+      <w:r>
+        <w:rPr>
+          <w:rFonts w:ascii="Times New Roman" w:eastAsia="Times New Roman" w:hAnsi="Times New Roman" w:cs="Times New Roman"/>
+          <w:sz w:val="24"/>
+          <w:szCs w:val="24"/>
+        </w:rPr>
+        <w:t xml:space="preserve"> with a default value </w:t>
+      </w:r>
+      <w:r>
+        <w:rPr>
+          <w:rFonts w:ascii="Times New Roman" w:eastAsia="Times New Roman" w:hAnsi="Times New Roman" w:cs="Times New Roman"/>
+          <w:sz w:val="24"/>
+          <w:szCs w:val="24"/>
+        </w:rPr>
+        <w:t>"foo"</w:t>
+      </w:r>
+      <w:r>
+        <w:rPr>
+          <w:rFonts w:ascii="Times New Roman" w:eastAsia="Times New Roman" w:hAnsi="Times New Roman" w:cs="Times New Roman"/>
+          <w:sz w:val="24"/>
+          <w:szCs w:val="24"/>
+        </w:rPr>
+        <w:t xml:space="preserve"> and a short description. This </w:t>
+      </w:r>
+      <w:proofErr w:type="spellStart"/>
+      <w:proofErr w:type="gramStart"/>
+      <w:r>
+        <w:rPr>
+          <w:rFonts w:ascii="Times New Roman" w:eastAsia="Times New Roman" w:hAnsi="Times New Roman" w:cs="Times New Roman"/>
+          <w:sz w:val="24"/>
+          <w:szCs w:val="24"/>
+        </w:rPr>
+        <w:t>flag.String</w:t>
+      </w:r>
+      <w:proofErr w:type="spellEnd"/>
+      <w:proofErr w:type="gramEnd"/>
+      <w:r>
+        <w:rPr>
+          <w:rFonts w:ascii="Times New Roman" w:eastAsia="Times New Roman" w:hAnsi="Times New Roman" w:cs="Times New Roman"/>
+          <w:sz w:val="24"/>
+          <w:szCs w:val="24"/>
+        </w:rPr>
+        <w:t xml:space="preserve"> function returns a string pointer (not a string value); we’ll see how to use this pointer below.</w:t>
+      </w:r>
+    </w:p>
+    <w:p>
+      <w:pPr>
+        <w:rPr>
+          <w:rFonts w:ascii="Times New Roman" w:hAnsi="Times New Roman" w:cs="Times New Roman"/>
+          <w:sz w:val="24"/>
+          <w:szCs w:val="24"/>
+        </w:rPr>
+      </w:pPr>
+    </w:p>
+    <w:p>
+      <w:pPr>
+        <w:spacing w:before="48" w:after="48" w:line="360" w:lineRule="atLeast"/>
+        <w:ind w:right="48"/>
+        <w:outlineLvl w:val="1"/>
+        <w:rPr>
+          <w:rFonts w:ascii="Times New Roman" w:eastAsia="Times New Roman" w:hAnsi="Times New Roman" w:cs="Times New Roman"/>
+          <w:b/>
+          <w:sz w:val="24"/>
+          <w:szCs w:val="24"/>
+        </w:rPr>
+      </w:pPr>
+      <w:r>
+        <w:rPr>
+          <w:rFonts w:ascii="Times New Roman" w:eastAsia="Times New Roman" w:hAnsi="Times New Roman" w:cs="Times New Roman"/>
+          <w:b/>
+          <w:sz w:val="24"/>
+          <w:szCs w:val="24"/>
+        </w:rPr>
+        <w:t>Dynamic Type Declaration / Type Inference in Go</w:t>
+      </w:r>
+    </w:p>
+    <w:p>
+      <w:pPr>
+        <w:spacing w:after="144" w:line="360" w:lineRule="atLeast"/>
+        <w:ind w:left="48" w:right="48"/>
+        <w:jc w:val="both"/>
+        <w:rPr>
+          <w:rFonts w:ascii="Times New Roman" w:eastAsia="Times New Roman" w:hAnsi="Times New Roman" w:cs="Times New Roman"/>
+          <w:sz w:val="24"/>
+          <w:szCs w:val="24"/>
+        </w:rPr>
+      </w:pPr>
+      <w:r>
+        <w:rPr>
+          <w:rFonts w:ascii="Times New Roman" w:eastAsia="Times New Roman" w:hAnsi="Times New Roman" w:cs="Times New Roman"/>
+          <w:sz w:val="24"/>
+          <w:szCs w:val="24"/>
+        </w:rPr>
+        <w:t>A dynamic type variable declaration requires the compiler to interpret the type of the variable based on the value passed to it. The compiler does not require a variable to have type statically as a necessary requirement.</w:t>
+      </w:r>
+    </w:p>
+    <w:p>
+      <w:pPr>
+        <w:spacing w:before="48" w:after="48" w:line="360" w:lineRule="atLeast"/>
+        <w:ind w:right="48"/>
+        <w:outlineLvl w:val="2"/>
+        <w:rPr>
+          <w:rFonts w:ascii="Times New Roman" w:eastAsia="Times New Roman" w:hAnsi="Times New Roman" w:cs="Times New Roman"/>
+          <w:sz w:val="24"/>
+          <w:szCs w:val="24"/>
+        </w:rPr>
+      </w:pPr>
+      <w:r>
+        <w:rPr>
+          <w:rFonts w:ascii="Times New Roman" w:eastAsia="Times New Roman" w:hAnsi="Times New Roman" w:cs="Times New Roman"/>
+          <w:sz w:val="24"/>
+          <w:szCs w:val="24"/>
+        </w:rPr>
+        <w:t>Example</w:t>
+      </w:r>
+    </w:p>
+    <w:p>
+      <w:pPr>
+        <w:spacing w:after="144" w:line="360" w:lineRule="atLeast"/>
+        <w:ind w:left="48" w:right="48"/>
+        <w:jc w:val="both"/>
+        <w:rPr>
+          <w:rFonts w:ascii="Times New Roman" w:eastAsia="Times New Roman" w:hAnsi="Times New Roman" w:cs="Times New Roman"/>
+          <w:sz w:val="24"/>
+          <w:szCs w:val="24"/>
+        </w:rPr>
+      </w:pPr>
+      <w:r>
+        <w:rPr>
+          <w:rFonts w:ascii="Times New Roman" w:eastAsia="Times New Roman" w:hAnsi="Times New Roman" w:cs="Times New Roman"/>
+          <w:sz w:val="24"/>
+          <w:szCs w:val="24"/>
+        </w:rPr>
+        <w:t>Try the following example, where the variables have been declared without any type. Notice, in case of type inference, we initialized the variable y </w:t>
+      </w:r>
+      <w:proofErr w:type="gramStart"/>
+      <w:r>
+        <w:rPr>
+          <w:rFonts w:ascii="Times New Roman" w:eastAsia="Times New Roman" w:hAnsi="Times New Roman" w:cs="Times New Roman"/>
+          <w:sz w:val="24"/>
+          <w:szCs w:val="24"/>
+        </w:rPr>
+        <w:t>with :</w:t>
+      </w:r>
+      <w:proofErr w:type="gramEnd"/>
+      <w:r>
+        <w:rPr>
+          <w:rFonts w:ascii="Times New Roman" w:eastAsia="Times New Roman" w:hAnsi="Times New Roman" w:cs="Times New Roman"/>
+          <w:sz w:val="24"/>
+          <w:szCs w:val="24"/>
+        </w:rPr>
+        <w:t>= operator, whereas x is initialized using = operator.</w:t>
+      </w:r>
+    </w:p>
+    <w:p>
+      <w:pPr>
+        <w:rPr>
+          <w:rFonts w:ascii="Times New Roman" w:hAnsi="Times New Roman" w:cs="Times New Roman"/>
+          <w:sz w:val="24"/>
+          <w:szCs w:val="24"/>
+        </w:rPr>
+      </w:pPr>
     </w:p>
     <w:p>
       <w:pPr>
@@ -1111,6 +1420,44 @@
     <w:name w:val="Normal"/>
     <w:qFormat/>
   </w:style>
+  <w:style w:type="paragraph" w:styleId="Heading2">
+    <w:name w:val="heading 2"/>
+    <w:basedOn w:val="Normal"/>
+    <w:link w:val="Heading2Char"/>
+    <w:uiPriority w:val="9"/>
+    <w:qFormat/>
+    <w:rsid w:val="00725B5B"/>
+    <w:pPr>
+      <w:spacing w:before="100" w:beforeAutospacing="1" w:after="100" w:afterAutospacing="1" w:line="240" w:lineRule="auto"/>
+      <w:outlineLvl w:val="1"/>
+    </w:pPr>
+    <w:rPr>
+      <w:rFonts w:ascii="Times New Roman" w:eastAsia="Times New Roman" w:hAnsi="Times New Roman" w:cs="Times New Roman"/>
+      <w:b/>
+      <w:bCs/>
+      <w:sz w:val="36"/>
+      <w:szCs w:val="36"/>
+    </w:rPr>
+  </w:style>
+  <w:style w:type="paragraph" w:styleId="Heading3">
+    <w:name w:val="heading 3"/>
+    <w:basedOn w:val="Normal"/>
+    <w:link w:val="Heading3Char"/>
+    <w:uiPriority w:val="9"/>
+    <w:qFormat/>
+    <w:rsid w:val="00725B5B"/>
+    <w:pPr>
+      <w:spacing w:before="100" w:beforeAutospacing="1" w:after="100" w:afterAutospacing="1" w:line="240" w:lineRule="auto"/>
+      <w:outlineLvl w:val="2"/>
+    </w:pPr>
+    <w:rPr>
+      <w:rFonts w:ascii="Times New Roman" w:eastAsia="Times New Roman" w:hAnsi="Times New Roman" w:cs="Times New Roman"/>
+      <w:b/>
+      <w:bCs/>
+      <w:sz w:val="27"/>
+      <w:szCs w:val="27"/>
+    </w:rPr>
+  </w:style>
   <w:style w:type="character" w:default="1" w:styleId="DefaultParagraphFont">
     <w:name w:val="Default Paragraph Font"/>
     <w:uiPriority w:val="1"/>
@@ -1246,6 +1593,34 @@
     <w:rPr>
       <w:i/>
       <w:iCs/>
+    </w:rPr>
+  </w:style>
+  <w:style w:type="character" w:customStyle="1" w:styleId="Heading2Char">
+    <w:name w:val="Heading 2 Char"/>
+    <w:basedOn w:val="DefaultParagraphFont"/>
+    <w:link w:val="Heading2"/>
+    <w:uiPriority w:val="9"/>
+    <w:rsid w:val="00725B5B"/>
+    <w:rPr>
+      <w:rFonts w:ascii="Times New Roman" w:eastAsia="Times New Roman" w:hAnsi="Times New Roman" w:cs="Times New Roman"/>
+      <w:b/>
+      <w:bCs/>
+      <w:sz w:val="36"/>
+      <w:szCs w:val="36"/>
+    </w:rPr>
+  </w:style>
+  <w:style w:type="character" w:customStyle="1" w:styleId="Heading3Char">
+    <w:name w:val="Heading 3 Char"/>
+    <w:basedOn w:val="DefaultParagraphFont"/>
+    <w:link w:val="Heading3"/>
+    <w:uiPriority w:val="9"/>
+    <w:rsid w:val="00725B5B"/>
+    <w:rPr>
+      <w:rFonts w:ascii="Times New Roman" w:eastAsia="Times New Roman" w:hAnsi="Times New Roman" w:cs="Times New Roman"/>
+      <w:b/>
+      <w:bCs/>
+      <w:sz w:val="27"/>
+      <w:szCs w:val="27"/>
     </w:rPr>
   </w:style>
 </w:styles>

</xml_diff>